<commit_message>
Improved asking missing cv question
</commit_message>
<xml_diff>
--- a/data/emptyCV.docx
+++ b/data/emptyCV.docx
@@ -85,172 +85,16 @@
         <w:spacing w:lineRule="auto" w:line="360"/>
         <w:jc w:val="left"/>
         <w:rPr>
-          <w:sz w:val="22"/>
-          <w:sz w:val="22"/>
-          <w:szCs w:val="22"/>
-          <w:rFonts w:ascii="Helvetica" w:hAnsi="Helvetica" w:eastAsia="Droid Sans Fallback" w:cs="Helvetica"/>
+          <w:sz w:val="24"/>
+          <w:sz w:val="24"/>
+          <w:szCs w:val="24"/>
+          <w:rFonts w:ascii="Cambria" w:hAnsi="Cambria" w:eastAsia="Droid Sans Fallback" w:cs="Times New Roman"/>
           <w:color w:val="00000A"/>
           <w:lang w:val="en-US" w:eastAsia="zh-CN" w:bidi="ar-SA"/>
         </w:rPr>
       </w:pPr>
       <w:r>
-        <w:rPr>
-          <w:rFonts w:eastAsia="Droid Sans Fallback" w:cs="Helvetica" w:ascii="Helvetica" w:hAnsi="Helvetica"/>
-          <w:color w:val="00000A"/>
-          <w:sz w:val="22"/>
-          <w:szCs w:val="22"/>
-          <w:lang w:val="en-US" w:eastAsia="zh-CN" w:bidi="ar-SA"/>
-        </w:rPr>
-      </w:r>
-      <w:r/>
-    </w:p>
-    <w:p>
-      <w:pPr>
-        <w:pStyle w:val="Normal"/>
-        <w:widowControl/>
-        <w:tabs>
-          <w:tab w:val="left" w:pos="560" w:leader="none"/>
-          <w:tab w:val="left" w:pos="1120" w:leader="none"/>
-          <w:tab w:val="left" w:pos="1680" w:leader="none"/>
-          <w:tab w:val="left" w:pos="2240" w:leader="none"/>
-          <w:tab w:val="left" w:pos="2800" w:leader="none"/>
-          <w:tab w:val="left" w:pos="3360" w:leader="none"/>
-          <w:tab w:val="left" w:pos="3920" w:leader="none"/>
-          <w:tab w:val="left" w:pos="4480" w:leader="none"/>
-          <w:tab w:val="left" w:pos="5040" w:leader="none"/>
-          <w:tab w:val="left" w:pos="5600" w:leader="none"/>
-          <w:tab w:val="left" w:pos="6160" w:leader="none"/>
-          <w:tab w:val="left" w:pos="6720" w:leader="none"/>
-        </w:tabs>
-        <w:spacing w:lineRule="auto" w:line="360"/>
-        <w:jc w:val="left"/>
-      </w:pPr>
-      <w:r>
-        <w:rPr>
-          <w:rFonts w:cs="Helvetica" w:ascii="Helvetica" w:hAnsi="Helvetica"/>
-          <w:sz w:val="28"/>
-          <w:szCs w:val="28"/>
-        </w:rPr>
-        <w:t>Contact</w:t>
-      </w:r>
-      <w:r/>
-    </w:p>
-    <w:p>
-      <w:pPr>
-        <w:pStyle w:val="Normal"/>
-        <w:widowControl/>
-        <w:numPr>
-          <w:ilvl w:val="0"/>
-          <w:numId w:val="1"/>
-        </w:numPr>
-        <w:tabs>
-          <w:tab w:val="left" w:pos="560" w:leader="none"/>
-          <w:tab w:val="left" w:pos="1120" w:leader="none"/>
-          <w:tab w:val="left" w:pos="1680" w:leader="none"/>
-          <w:tab w:val="left" w:pos="2240" w:leader="none"/>
-          <w:tab w:val="left" w:pos="2800" w:leader="none"/>
-          <w:tab w:val="left" w:pos="3360" w:leader="none"/>
-          <w:tab w:val="left" w:pos="3920" w:leader="none"/>
-          <w:tab w:val="left" w:pos="4480" w:leader="none"/>
-          <w:tab w:val="left" w:pos="5040" w:leader="none"/>
-          <w:tab w:val="left" w:pos="5600" w:leader="none"/>
-          <w:tab w:val="left" w:pos="6160" w:leader="none"/>
-          <w:tab w:val="left" w:pos="6720" w:leader="none"/>
-        </w:tabs>
-        <w:spacing w:lineRule="auto" w:line="360"/>
-        <w:jc w:val="left"/>
-      </w:pPr>
-      <w:r>
-        <w:rPr>
-          <w:rFonts w:cs="Helvetica" w:ascii="Helvetica" w:hAnsi="Helvetica"/>
-          <w:b/>
-          <w:bCs/>
-          <w:sz w:val="22"/>
-          <w:szCs w:val="22"/>
-        </w:rPr>
-        <w:t>Email</w:t>
-      </w:r>
-      <w:r>
-        <w:rPr>
-          <w:rFonts w:cs="Helvetica" w:ascii="Helvetica" w:hAnsi="Helvetica"/>
-          <w:sz w:val="22"/>
-          <w:szCs w:val="22"/>
-        </w:rPr>
-        <w:t xml:space="preserve"> : </w:t>
-      </w:r>
-      <w:hyperlink r:id="rId2">
-        <w:r>
-          <w:rPr>
-            <w:rStyle w:val="InternetLink"/>
-            <w:rFonts w:cs="Helvetica" w:ascii="Helvetica" w:hAnsi="Helvetica"/>
-            <w:sz w:val="22"/>
-            <w:szCs w:val="22"/>
-          </w:rPr>
-          <w:t>louis@jabsquared.ninja</w:t>
-        </w:r>
-      </w:hyperlink>
-      <w:r>
-        <w:rPr>
-          <w:rStyle w:val="InternetLink"/>
-          <w:rFonts w:cs="Helvetica" w:ascii="Helvetica" w:hAnsi="Helvetica"/>
-          <w:sz w:val="22"/>
-          <w:szCs w:val="22"/>
-        </w:rPr>
-        <w:t xml:space="preserve"> ,</w:t>
-      </w:r>
-      <w:r/>
-    </w:p>
-    <w:p>
-      <w:pPr>
-        <w:pStyle w:val="Normal"/>
-        <w:widowControl/>
-        <w:numPr>
-          <w:ilvl w:val="0"/>
-          <w:numId w:val="1"/>
-        </w:numPr>
-        <w:tabs>
-          <w:tab w:val="left" w:pos="560" w:leader="none"/>
-          <w:tab w:val="left" w:pos="1120" w:leader="none"/>
-          <w:tab w:val="left" w:pos="1680" w:leader="none"/>
-          <w:tab w:val="left" w:pos="2240" w:leader="none"/>
-          <w:tab w:val="left" w:pos="2800" w:leader="none"/>
-          <w:tab w:val="left" w:pos="3360" w:leader="none"/>
-          <w:tab w:val="left" w:pos="3920" w:leader="none"/>
-          <w:tab w:val="left" w:pos="4480" w:leader="none"/>
-          <w:tab w:val="left" w:pos="5040" w:leader="none"/>
-          <w:tab w:val="left" w:pos="5600" w:leader="none"/>
-          <w:tab w:val="left" w:pos="6160" w:leader="none"/>
-          <w:tab w:val="left" w:pos="6720" w:leader="none"/>
-        </w:tabs>
-        <w:spacing w:lineRule="auto" w:line="360"/>
-        <w:jc w:val="left"/>
-      </w:pPr>
-      <w:r>
-        <w:rPr>
-          <w:rFonts w:cs="Helvetica" w:ascii="Helvetica" w:hAnsi="Helvetica"/>
-          <w:b/>
-          <w:bCs/>
-          <w:sz w:val="22"/>
-          <w:szCs w:val="22"/>
-        </w:rPr>
-        <w:t>Website</w:t>
-      </w:r>
-      <w:r>
-        <w:rPr>
-          <w:rFonts w:cs="Helvetica" w:ascii="Helvetica" w:hAnsi="Helvetica"/>
-          <w:sz w:val="22"/>
-          <w:szCs w:val="22"/>
-        </w:rPr>
-        <w:t xml:space="preserve"> :  </w:t>
-      </w:r>
-      <w:r>
-        <w:rPr>
-          <w:rStyle w:val="InternetLink"/>
-          <w:rFonts w:cs="Helvetica" w:ascii="Helvetica" w:hAnsi="Helvetica"/>
-          <w:sz w:val="22"/>
-          <w:szCs w:val="22"/>
-        </w:rPr>
-        <w:t>https://louisgv.github.io</w:t>
+        <w:rPr/>
       </w:r>
       <w:r/>
     </w:p>
@@ -265,273 +109,6 @@
     </w:sectPr>
   </w:body>
 </w:document>
-</file>
-
-<file path=word/numbering.xml><?xml version="1.0" encoding="utf-8"?>
-<w:numbering xmlns:w="http://schemas.openxmlformats.org/wordprocessingml/2006/main" xmlns:o="urn:schemas-microsoft-com:office:office" xmlns:r="http://schemas.openxmlformats.org/officeDocument/2006/relationships" xmlns:v="urn:schemas-microsoft-com:vml">
-  <w:abstractNum w:abstractNumId="1">
-    <w:lvl w:ilvl="0">
-      <w:start w:val="1"/>
-      <w:numFmt w:val="bullet"/>
-      <w:lvlText w:val=""/>
-      <w:lvlJc w:val="left"/>
-      <w:pPr>
-        <w:tabs>
-          <w:tab w:val="num" w:pos="720"/>
-        </w:tabs>
-        <w:ind w:left="720" w:hanging="360"/>
-      </w:pPr>
-      <w:rPr>
-        <w:rFonts w:ascii="Symbol" w:hAnsi="Symbol" w:cs="Symbol" w:hint="default"/>
-      </w:rPr>
-    </w:lvl>
-    <w:lvl w:ilvl="1">
-      <w:start w:val="1"/>
-      <w:numFmt w:val="bullet"/>
-      <w:lvlText w:val=""/>
-      <w:lvlJc w:val="left"/>
-      <w:pPr>
-        <w:tabs>
-          <w:tab w:val="num" w:pos="1080"/>
-        </w:tabs>
-        <w:ind w:left="1080" w:hanging="360"/>
-      </w:pPr>
-      <w:rPr>
-        <w:rFonts w:ascii="Symbol" w:hAnsi="Symbol" w:cs="Symbol" w:hint="default"/>
-      </w:rPr>
-    </w:lvl>
-    <w:lvl w:ilvl="2">
-      <w:start w:val="1"/>
-      <w:numFmt w:val="bullet"/>
-      <w:lvlText w:val=""/>
-      <w:lvlJc w:val="left"/>
-      <w:pPr>
-        <w:tabs>
-          <w:tab w:val="num" w:pos="1440"/>
-        </w:tabs>
-        <w:ind w:left="1440" w:hanging="360"/>
-      </w:pPr>
-      <w:rPr>
-        <w:rFonts w:ascii="Symbol" w:hAnsi="Symbol" w:cs="Symbol" w:hint="default"/>
-      </w:rPr>
-    </w:lvl>
-    <w:lvl w:ilvl="3">
-      <w:start w:val="1"/>
-      <w:numFmt w:val="bullet"/>
-      <w:lvlText w:val=""/>
-      <w:lvlJc w:val="left"/>
-      <w:pPr>
-        <w:tabs>
-          <w:tab w:val="num" w:pos="1800"/>
-        </w:tabs>
-        <w:ind w:left="1800" w:hanging="360"/>
-      </w:pPr>
-      <w:rPr>
-        <w:rFonts w:ascii="Symbol" w:hAnsi="Symbol" w:cs="Symbol" w:hint="default"/>
-      </w:rPr>
-    </w:lvl>
-    <w:lvl w:ilvl="4">
-      <w:start w:val="1"/>
-      <w:numFmt w:val="bullet"/>
-      <w:lvlText w:val=""/>
-      <w:lvlJc w:val="left"/>
-      <w:pPr>
-        <w:tabs>
-          <w:tab w:val="num" w:pos="2160"/>
-        </w:tabs>
-        <w:ind w:left="2160" w:hanging="360"/>
-      </w:pPr>
-      <w:rPr>
-        <w:rFonts w:ascii="Symbol" w:hAnsi="Symbol" w:cs="Symbol" w:hint="default"/>
-      </w:rPr>
-    </w:lvl>
-    <w:lvl w:ilvl="5">
-      <w:start w:val="1"/>
-      <w:numFmt w:val="bullet"/>
-      <w:lvlText w:val=""/>
-      <w:lvlJc w:val="left"/>
-      <w:pPr>
-        <w:tabs>
-          <w:tab w:val="num" w:pos="2520"/>
-        </w:tabs>
-        <w:ind w:left="2520" w:hanging="360"/>
-      </w:pPr>
-      <w:rPr>
-        <w:rFonts w:ascii="Symbol" w:hAnsi="Symbol" w:cs="Symbol" w:hint="default"/>
-      </w:rPr>
-    </w:lvl>
-    <w:lvl w:ilvl="6">
-      <w:start w:val="1"/>
-      <w:numFmt w:val="bullet"/>
-      <w:lvlText w:val=""/>
-      <w:lvlJc w:val="left"/>
-      <w:pPr>
-        <w:tabs>
-          <w:tab w:val="num" w:pos="2880"/>
-        </w:tabs>
-        <w:ind w:left="2880" w:hanging="360"/>
-      </w:pPr>
-      <w:rPr>
-        <w:rFonts w:ascii="Symbol" w:hAnsi="Symbol" w:cs="Symbol" w:hint="default"/>
-      </w:rPr>
-    </w:lvl>
-    <w:lvl w:ilvl="7">
-      <w:start w:val="1"/>
-      <w:numFmt w:val="bullet"/>
-      <w:lvlText w:val=""/>
-      <w:lvlJc w:val="left"/>
-      <w:pPr>
-        <w:tabs>
-          <w:tab w:val="num" w:pos="3240"/>
-        </w:tabs>
-        <w:ind w:left="3240" w:hanging="360"/>
-      </w:pPr>
-      <w:rPr>
-        <w:rFonts w:ascii="Symbol" w:hAnsi="Symbol" w:cs="Symbol" w:hint="default"/>
-      </w:rPr>
-    </w:lvl>
-    <w:lvl w:ilvl="8">
-      <w:start w:val="1"/>
-      <w:numFmt w:val="bullet"/>
-      <w:lvlText w:val=""/>
-      <w:lvlJc w:val="left"/>
-      <w:pPr>
-        <w:tabs>
-          <w:tab w:val="num" w:pos="3600"/>
-        </w:tabs>
-        <w:ind w:left="3600" w:hanging="360"/>
-      </w:pPr>
-      <w:rPr>
-        <w:rFonts w:ascii="Symbol" w:hAnsi="Symbol" w:cs="Symbol" w:hint="default"/>
-      </w:rPr>
-    </w:lvl>
-  </w:abstractNum>
-  <w:abstractNum w:abstractNumId="2">
-    <w:lvl w:ilvl="0">
-      <w:start w:val="1"/>
-      <w:numFmt w:val="none"/>
-      <w:suff w:val="nothing"/>
-      <w:lvlText w:val=""/>
-      <w:lvlJc w:val="left"/>
-      <w:pPr>
-        <w:tabs>
-          <w:tab w:val="num" w:pos="432"/>
-        </w:tabs>
-        <w:ind w:left="432" w:hanging="432"/>
-      </w:pPr>
-    </w:lvl>
-    <w:lvl w:ilvl="1">
-      <w:start w:val="1"/>
-      <w:numFmt w:val="none"/>
-      <w:suff w:val="nothing"/>
-      <w:lvlText w:val=""/>
-      <w:lvlJc w:val="left"/>
-      <w:pPr>
-        <w:tabs>
-          <w:tab w:val="num" w:pos="576"/>
-        </w:tabs>
-        <w:ind w:left="576" w:hanging="576"/>
-      </w:pPr>
-    </w:lvl>
-    <w:lvl w:ilvl="2">
-      <w:start w:val="1"/>
-      <w:numFmt w:val="none"/>
-      <w:suff w:val="nothing"/>
-      <w:lvlText w:val=""/>
-      <w:lvlJc w:val="left"/>
-      <w:pPr>
-        <w:tabs>
-          <w:tab w:val="num" w:pos="720"/>
-        </w:tabs>
-        <w:ind w:left="720" w:hanging="720"/>
-      </w:pPr>
-    </w:lvl>
-    <w:lvl w:ilvl="3">
-      <w:start w:val="1"/>
-      <w:numFmt w:val="none"/>
-      <w:suff w:val="nothing"/>
-      <w:lvlText w:val=""/>
-      <w:lvlJc w:val="left"/>
-      <w:pPr>
-        <w:tabs>
-          <w:tab w:val="num" w:pos="864"/>
-        </w:tabs>
-        <w:ind w:left="864" w:hanging="864"/>
-      </w:pPr>
-    </w:lvl>
-    <w:lvl w:ilvl="4">
-      <w:start w:val="1"/>
-      <w:numFmt w:val="none"/>
-      <w:suff w:val="nothing"/>
-      <w:lvlText w:val=""/>
-      <w:lvlJc w:val="left"/>
-      <w:pPr>
-        <w:tabs>
-          <w:tab w:val="num" w:pos="1008"/>
-        </w:tabs>
-        <w:ind w:left="1008" w:hanging="1008"/>
-      </w:pPr>
-    </w:lvl>
-    <w:lvl w:ilvl="5">
-      <w:start w:val="1"/>
-      <w:numFmt w:val="none"/>
-      <w:suff w:val="nothing"/>
-      <w:lvlText w:val=""/>
-      <w:lvlJc w:val="left"/>
-      <w:pPr>
-        <w:tabs>
-          <w:tab w:val="num" w:pos="1152"/>
-        </w:tabs>
-        <w:ind w:left="1152" w:hanging="1152"/>
-      </w:pPr>
-    </w:lvl>
-    <w:lvl w:ilvl="6">
-      <w:start w:val="1"/>
-      <w:numFmt w:val="none"/>
-      <w:suff w:val="nothing"/>
-      <w:lvlText w:val=""/>
-      <w:lvlJc w:val="left"/>
-      <w:pPr>
-        <w:tabs>
-          <w:tab w:val="num" w:pos="1296"/>
-        </w:tabs>
-        <w:ind w:left="1296" w:hanging="1296"/>
-      </w:pPr>
-    </w:lvl>
-    <w:lvl w:ilvl="7">
-      <w:start w:val="1"/>
-      <w:numFmt w:val="none"/>
-      <w:suff w:val="nothing"/>
-      <w:lvlText w:val=""/>
-      <w:lvlJc w:val="left"/>
-      <w:pPr>
-        <w:tabs>
-          <w:tab w:val="num" w:pos="1440"/>
-        </w:tabs>
-        <w:ind w:left="1440" w:hanging="1440"/>
-      </w:pPr>
-    </w:lvl>
-    <w:lvl w:ilvl="8">
-      <w:start w:val="1"/>
-      <w:numFmt w:val="none"/>
-      <w:suff w:val="nothing"/>
-      <w:lvlText w:val=""/>
-      <w:lvlJc w:val="left"/>
-      <w:pPr>
-        <w:tabs>
-          <w:tab w:val="num" w:pos="1584"/>
-        </w:tabs>
-        <w:ind w:left="1584" w:hanging="1584"/>
-      </w:pPr>
-    </w:lvl>
-  </w:abstractNum>
-  <w:num w:numId="1">
-    <w:abstractNumId w:val="1"/>
-  </w:num>
-  <w:num w:numId="2">
-    <w:abstractNumId w:val="2"/>
-  </w:num>
-</w:numbering>
 </file>
 
 <file path=word/styles.xml><?xml version="1.0" encoding="utf-8"?>
@@ -732,6 +309,12 @@
       <w:rFonts w:cs="Symbol"/>
     </w:rPr>
   </w:style>
+  <w:style w:type="character" w:styleId="ListLabel2">
+    <w:name w:val="ListLabel 2"/>
+    <w:rPr>
+      <w:rFonts w:cs="Symbol"/>
+    </w:rPr>
+  </w:style>
   <w:style w:type="paragraph" w:styleId="Heading" w:customStyle="1">
     <w:name w:val="Heading"/>
     <w:basedOn w:val="Normal"/>

</xml_diff>